<commit_message>
thuanan: chinh sua lan cuoi 2
</commit_message>
<xml_diff>
--- a/Báo Cáo.docx
+++ b/Báo Cáo.docx
@@ -2383,7 +2383,7 @@
             </w:rPr>
             <w:fldChar w:fldCharType="separate"/>
           </w:r>
-          <w:hyperlink w:anchor="_Toc60947029" w:history="1">
+          <w:hyperlink w:anchor="_Toc61125808" w:history="1">
             <w:r>
               <w:rPr>
                 <w:rStyle w:val="Hyperlink"/>
@@ -2424,7 +2424,7 @@
                 <w:sz w:val="26"/>
                 <w:szCs w:val="26"/>
               </w:rPr>
-              <w:instrText xml:space="preserve"> PAGEREF _Toc60947029 \h </w:instrText>
+              <w:instrText xml:space="preserve"> PAGEREF _Toc61125808 \h </w:instrText>
             </w:r>
             <w:r>
               <w:rPr>
@@ -2481,7 +2481,7 @@
               <w:szCs w:val="26"/>
             </w:rPr>
           </w:pPr>
-          <w:hyperlink w:anchor="_Toc60947030" w:history="1">
+          <w:hyperlink w:anchor="_Toc61125809" w:history="1">
             <w:r>
               <w:rPr>
                 <w:rStyle w:val="Hyperlink"/>
@@ -2543,7 +2543,7 @@
                 <w:sz w:val="26"/>
                 <w:szCs w:val="26"/>
               </w:rPr>
-              <w:instrText xml:space="preserve"> PAGEREF _Toc60947030 \h </w:instrText>
+              <w:instrText xml:space="preserve"> PAGEREF _Toc61125809 \h </w:instrText>
             </w:r>
             <w:r>
               <w:rPr>
@@ -2600,7 +2600,7 @@
               <w:szCs w:val="26"/>
             </w:rPr>
           </w:pPr>
-          <w:hyperlink w:anchor="_Toc60947031" w:history="1">
+          <w:hyperlink w:anchor="_Toc61125810" w:history="1">
             <w:r>
               <w:rPr>
                 <w:rStyle w:val="Hyperlink"/>
@@ -2662,7 +2662,7 @@
                 <w:sz w:val="26"/>
                 <w:szCs w:val="26"/>
               </w:rPr>
-              <w:instrText xml:space="preserve"> PAGEREF _Toc60947031 \h </w:instrText>
+              <w:instrText xml:space="preserve"> PAGEREF _Toc61125810 \h </w:instrText>
             </w:r>
             <w:r>
               <w:rPr>
@@ -2719,7 +2719,7 @@
               <w:szCs w:val="26"/>
             </w:rPr>
           </w:pPr>
-          <w:hyperlink w:anchor="_Toc60947032" w:history="1">
+          <w:hyperlink w:anchor="_Toc61125811" w:history="1">
             <w:r>
               <w:rPr>
                 <w:rStyle w:val="Hyperlink"/>
@@ -2781,7 +2781,7 @@
                 <w:sz w:val="26"/>
                 <w:szCs w:val="26"/>
               </w:rPr>
-              <w:instrText xml:space="preserve"> PAGEREF _Toc60947032 \h </w:instrText>
+              <w:instrText xml:space="preserve"> PAGEREF _Toc61125811 \h </w:instrText>
             </w:r>
             <w:r>
               <w:rPr>
@@ -2838,7 +2838,7 @@
               <w:szCs w:val="26"/>
             </w:rPr>
           </w:pPr>
-          <w:hyperlink w:anchor="_Toc60947033" w:history="1">
+          <w:hyperlink w:anchor="_Toc61125812" w:history="1">
             <w:r>
               <w:rPr>
                 <w:rStyle w:val="Hyperlink"/>
@@ -2900,7 +2900,7 @@
                 <w:sz w:val="26"/>
                 <w:szCs w:val="26"/>
               </w:rPr>
-              <w:instrText xml:space="preserve"> PAGEREF _Toc60947033 \h </w:instrText>
+              <w:instrText xml:space="preserve"> PAGEREF _Toc61125812 \h </w:instrText>
             </w:r>
             <w:r>
               <w:rPr>
@@ -2956,7 +2956,7 @@
               <w:szCs w:val="26"/>
             </w:rPr>
           </w:pPr>
-          <w:hyperlink w:anchor="_Toc60947034" w:history="1">
+          <w:hyperlink w:anchor="_Toc61125813" w:history="1">
             <w:r>
               <w:rPr>
                 <w:rStyle w:val="Hyperlink"/>
@@ -2997,7 +2997,7 @@
                 <w:sz w:val="26"/>
                 <w:szCs w:val="26"/>
               </w:rPr>
-              <w:instrText xml:space="preserve"> PAGEREF _Toc60947034 \h </w:instrText>
+              <w:instrText xml:space="preserve"> PAGEREF _Toc61125813 \h </w:instrText>
             </w:r>
             <w:r>
               <w:rPr>
@@ -3026,7 +3026,7 @@
                 <w:sz w:val="26"/>
                 <w:szCs w:val="26"/>
               </w:rPr>
-              <w:t>7</w:t>
+              <w:t>6</w:t>
             </w:r>
             <w:r>
               <w:rPr>
@@ -3054,7 +3054,7 @@
               <w:szCs w:val="26"/>
             </w:rPr>
           </w:pPr>
-          <w:hyperlink w:anchor="_Toc60947035" w:history="1">
+          <w:hyperlink w:anchor="_Toc61125814" w:history="1">
             <w:r>
               <w:rPr>
                 <w:rStyle w:val="Hyperlink"/>
@@ -3116,7 +3116,7 @@
                 <w:sz w:val="26"/>
                 <w:szCs w:val="26"/>
               </w:rPr>
-              <w:instrText xml:space="preserve"> PAGEREF _Toc60947035 \h </w:instrText>
+              <w:instrText xml:space="preserve"> PAGEREF _Toc61125814 \h </w:instrText>
             </w:r>
             <w:r>
               <w:rPr>
@@ -3173,7 +3173,7 @@
               <w:szCs w:val="26"/>
             </w:rPr>
           </w:pPr>
-          <w:hyperlink w:anchor="_Toc60947036" w:history="1">
+          <w:hyperlink w:anchor="_Toc61125815" w:history="1">
             <w:r>
               <w:rPr>
                 <w:rStyle w:val="Hyperlink"/>
@@ -3235,7 +3235,7 @@
                 <w:sz w:val="26"/>
                 <w:szCs w:val="26"/>
               </w:rPr>
-              <w:instrText xml:space="preserve"> PAGEREF _Toc60947036 \h </w:instrText>
+              <w:instrText xml:space="preserve"> PAGEREF _Toc61125815 \h </w:instrText>
             </w:r>
             <w:r>
               <w:rPr>
@@ -3292,7 +3292,7 @@
               <w:szCs w:val="26"/>
             </w:rPr>
           </w:pPr>
-          <w:hyperlink w:anchor="_Toc60947037" w:history="1">
+          <w:hyperlink w:anchor="_Toc61125816" w:history="1">
             <w:r>
               <w:rPr>
                 <w:rStyle w:val="Hyperlink"/>
@@ -3354,7 +3354,7 @@
                 <w:sz w:val="26"/>
                 <w:szCs w:val="26"/>
               </w:rPr>
-              <w:instrText xml:space="preserve"> PAGEREF _Toc60947037 \h </w:instrText>
+              <w:instrText xml:space="preserve"> PAGEREF _Toc61125816 \h </w:instrText>
             </w:r>
             <w:r>
               <w:rPr>
@@ -3411,7 +3411,7 @@
               <w:szCs w:val="26"/>
             </w:rPr>
           </w:pPr>
-          <w:hyperlink w:anchor="_Toc60947038" w:history="1">
+          <w:hyperlink w:anchor="_Toc61125817" w:history="1">
             <w:r>
               <w:rPr>
                 <w:rStyle w:val="Hyperlink"/>
@@ -3473,7 +3473,7 @@
                 <w:sz w:val="26"/>
                 <w:szCs w:val="26"/>
               </w:rPr>
-              <w:instrText xml:space="preserve"> PAGEREF _Toc60947038 \h </w:instrText>
+              <w:instrText xml:space="preserve"> PAGEREF _Toc61125817 \h </w:instrText>
             </w:r>
             <w:r>
               <w:rPr>
@@ -3530,7 +3530,7 @@
               <w:szCs w:val="26"/>
             </w:rPr>
           </w:pPr>
-          <w:hyperlink w:anchor="_Toc60947039" w:history="1">
+          <w:hyperlink w:anchor="_Toc61125818" w:history="1">
             <w:r>
               <w:rPr>
                 <w:rStyle w:val="Hyperlink"/>
@@ -3592,7 +3592,7 @@
                 <w:sz w:val="26"/>
                 <w:szCs w:val="26"/>
               </w:rPr>
-              <w:instrText xml:space="preserve"> PAGEREF _Toc60947039 \h </w:instrText>
+              <w:instrText xml:space="preserve"> PAGEREF _Toc61125818 \h </w:instrText>
             </w:r>
             <w:r>
               <w:rPr>
@@ -3649,7 +3649,7 @@
               <w:szCs w:val="26"/>
             </w:rPr>
           </w:pPr>
-          <w:hyperlink w:anchor="_Toc60947040" w:history="1">
+          <w:hyperlink w:anchor="_Toc61125819" w:history="1">
             <w:r>
               <w:rPr>
                 <w:rStyle w:val="Hyperlink"/>
@@ -3711,7 +3711,7 @@
                 <w:sz w:val="26"/>
                 <w:szCs w:val="26"/>
               </w:rPr>
-              <w:instrText xml:space="preserve"> PAGEREF _Toc60947040 \h </w:instrText>
+              <w:instrText xml:space="preserve"> PAGEREF _Toc61125819 \h </w:instrText>
             </w:r>
             <w:r>
               <w:rPr>
@@ -3768,7 +3768,7 @@
               <w:szCs w:val="26"/>
             </w:rPr>
           </w:pPr>
-          <w:hyperlink w:anchor="_Toc60947041" w:history="1">
+          <w:hyperlink w:anchor="_Toc61125820" w:history="1">
             <w:r>
               <w:rPr>
                 <w:rStyle w:val="Hyperlink"/>
@@ -3830,7 +3830,7 @@
                 <w:sz w:val="26"/>
                 <w:szCs w:val="26"/>
               </w:rPr>
-              <w:instrText xml:space="preserve"> PAGEREF _Toc60947041 \h </w:instrText>
+              <w:instrText xml:space="preserve"> PAGEREF _Toc61125820 \h </w:instrText>
             </w:r>
             <w:r>
               <w:rPr>
@@ -3887,7 +3887,7 @@
               <w:szCs w:val="26"/>
             </w:rPr>
           </w:pPr>
-          <w:hyperlink w:anchor="_Toc60947042" w:history="1">
+          <w:hyperlink w:anchor="_Toc61125821" w:history="1">
             <w:r>
               <w:rPr>
                 <w:rStyle w:val="Hyperlink"/>
@@ -3949,7 +3949,7 @@
                 <w:sz w:val="26"/>
                 <w:szCs w:val="26"/>
               </w:rPr>
-              <w:instrText xml:space="preserve"> PAGEREF _Toc60947042 \h </w:instrText>
+              <w:instrText xml:space="preserve"> PAGEREF _Toc61125821 \h </w:instrText>
             </w:r>
             <w:r>
               <w:rPr>
@@ -4006,7 +4006,7 @@
               <w:szCs w:val="26"/>
             </w:rPr>
           </w:pPr>
-          <w:hyperlink w:anchor="_Toc60947043" w:history="1">
+          <w:hyperlink w:anchor="_Toc61125822" w:history="1">
             <w:r>
               <w:rPr>
                 <w:rStyle w:val="Hyperlink"/>
@@ -4068,7 +4068,7 @@
                 <w:sz w:val="26"/>
                 <w:szCs w:val="26"/>
               </w:rPr>
-              <w:instrText xml:space="preserve"> PAGEREF _Toc60947043 \h </w:instrText>
+              <w:instrText xml:space="preserve"> PAGEREF _Toc61125822 \h </w:instrText>
             </w:r>
             <w:r>
               <w:rPr>
@@ -4125,7 +4125,7 @@
               <w:szCs w:val="26"/>
             </w:rPr>
           </w:pPr>
-          <w:hyperlink w:anchor="_Toc60947044" w:history="1">
+          <w:hyperlink w:anchor="_Toc61125823" w:history="1">
             <w:r>
               <w:rPr>
                 <w:rStyle w:val="Hyperlink"/>
@@ -4187,7 +4187,7 @@
                 <w:sz w:val="26"/>
                 <w:szCs w:val="26"/>
               </w:rPr>
-              <w:instrText xml:space="preserve"> PAGEREF _Toc60947044 \h </w:instrText>
+              <w:instrText xml:space="preserve"> PAGEREF _Toc61125823 \h </w:instrText>
             </w:r>
             <w:r>
               <w:rPr>
@@ -4244,7 +4244,7 @@
               <w:szCs w:val="26"/>
             </w:rPr>
           </w:pPr>
-          <w:hyperlink w:anchor="_Toc60947045" w:history="1">
+          <w:hyperlink w:anchor="_Toc61125824" w:history="1">
             <w:r>
               <w:rPr>
                 <w:rStyle w:val="Hyperlink"/>
@@ -4306,7 +4306,7 @@
                 <w:sz w:val="26"/>
                 <w:szCs w:val="26"/>
               </w:rPr>
-              <w:instrText xml:space="preserve"> PAGEREF _Toc60947045 \h </w:instrText>
+              <w:instrText xml:space="preserve"> PAGEREF _Toc61125824 \h </w:instrText>
             </w:r>
             <w:r>
               <w:rPr>
@@ -4363,7 +4363,7 @@
               <w:szCs w:val="26"/>
             </w:rPr>
           </w:pPr>
-          <w:hyperlink w:anchor="_Toc60947046" w:history="1">
+          <w:hyperlink w:anchor="_Toc61125825" w:history="1">
             <w:r>
               <w:rPr>
                 <w:rStyle w:val="Hyperlink"/>
@@ -4425,7 +4425,7 @@
                 <w:sz w:val="26"/>
                 <w:szCs w:val="26"/>
               </w:rPr>
-              <w:instrText xml:space="preserve"> PAGEREF _Toc60947046 \h </w:instrText>
+              <w:instrText xml:space="preserve"> PAGEREF _Toc61125825 \h </w:instrText>
             </w:r>
             <w:r>
               <w:rPr>
@@ -4482,7 +4482,7 @@
               <w:szCs w:val="26"/>
             </w:rPr>
           </w:pPr>
-          <w:hyperlink w:anchor="_Toc60947047" w:history="1">
+          <w:hyperlink w:anchor="_Toc61125826" w:history="1">
             <w:r>
               <w:rPr>
                 <w:rStyle w:val="Hyperlink"/>
@@ -4544,7 +4544,7 @@
                 <w:sz w:val="26"/>
                 <w:szCs w:val="26"/>
               </w:rPr>
-              <w:instrText xml:space="preserve"> PAGEREF _Toc60947047 \h </w:instrText>
+              <w:instrText xml:space="preserve"> PAGEREF _Toc61125826 \h </w:instrText>
             </w:r>
             <w:r>
               <w:rPr>
@@ -4601,7 +4601,7 @@
               <w:szCs w:val="26"/>
             </w:rPr>
           </w:pPr>
-          <w:hyperlink w:anchor="_Toc60947048" w:history="1">
+          <w:hyperlink w:anchor="_Toc61125827" w:history="1">
             <w:r>
               <w:rPr>
                 <w:rStyle w:val="Hyperlink"/>
@@ -4663,7 +4663,7 @@
                 <w:sz w:val="26"/>
                 <w:szCs w:val="26"/>
               </w:rPr>
-              <w:instrText xml:space="preserve"> PAGEREF _Toc60947048 \h </w:instrText>
+              <w:instrText xml:space="preserve"> PAGEREF _Toc61125827 \h </w:instrText>
             </w:r>
             <w:r>
               <w:rPr>
@@ -4719,7 +4719,7 @@
               <w:szCs w:val="26"/>
             </w:rPr>
           </w:pPr>
-          <w:hyperlink w:anchor="_Toc60947049" w:history="1">
+          <w:hyperlink w:anchor="_Toc61125828" w:history="1">
             <w:r>
               <w:rPr>
                 <w:rStyle w:val="Hyperlink"/>
@@ -4760,7 +4760,7 @@
                 <w:sz w:val="26"/>
                 <w:szCs w:val="26"/>
               </w:rPr>
-              <w:instrText xml:space="preserve"> PAGEREF _Toc60947049 \h </w:instrText>
+              <w:instrText xml:space="preserve"> PAGEREF _Toc61125828 \h </w:instrText>
             </w:r>
             <w:r>
               <w:rPr>
@@ -4812,9 +4812,11 @@
             <w:rPr>
               <w:rFonts w:ascii="Times New Roman" w:hAnsi="Times New Roman"/>
               <w:noProof/>
+              <w:sz w:val="26"/>
+              <w:szCs w:val="26"/>
             </w:rPr>
           </w:pPr>
-          <w:hyperlink w:anchor="_Toc60947050" w:history="1">
+          <w:hyperlink w:anchor="_Toc61125829" w:history="1">
             <w:r>
               <w:rPr>
                 <w:rStyle w:val="Hyperlink"/>
@@ -4825,6 +4827,101 @@
                 <w:sz w:val="26"/>
                 <w:szCs w:val="26"/>
               </w:rPr>
+              <w:t>Lịch Sử Commit Github</w:t>
+            </w:r>
+            <w:r>
+              <w:rPr>
+                <w:rFonts w:ascii="Times New Roman" w:hAnsi="Times New Roman"/>
+                <w:noProof/>
+                <w:webHidden/>
+                <w:sz w:val="26"/>
+                <w:szCs w:val="26"/>
+              </w:rPr>
+              <w:tab/>
+            </w:r>
+            <w:r>
+              <w:rPr>
+                <w:rFonts w:ascii="Times New Roman" w:hAnsi="Times New Roman"/>
+                <w:noProof/>
+                <w:webHidden/>
+                <w:sz w:val="26"/>
+                <w:szCs w:val="26"/>
+              </w:rPr>
+              <w:fldChar w:fldCharType="begin"/>
+            </w:r>
+            <w:r>
+              <w:rPr>
+                <w:rFonts w:ascii="Times New Roman" w:hAnsi="Times New Roman"/>
+                <w:noProof/>
+                <w:webHidden/>
+                <w:sz w:val="26"/>
+                <w:szCs w:val="26"/>
+              </w:rPr>
+              <w:instrText xml:space="preserve"> PAGEREF _Toc61125829 \h </w:instrText>
+            </w:r>
+            <w:r>
+              <w:rPr>
+                <w:rFonts w:ascii="Times New Roman" w:hAnsi="Times New Roman"/>
+                <w:noProof/>
+                <w:webHidden/>
+                <w:sz w:val="26"/>
+                <w:szCs w:val="26"/>
+              </w:rPr>
+            </w:r>
+            <w:r>
+              <w:rPr>
+                <w:rFonts w:ascii="Times New Roman" w:hAnsi="Times New Roman"/>
+                <w:noProof/>
+                <w:webHidden/>
+                <w:sz w:val="26"/>
+                <w:szCs w:val="26"/>
+              </w:rPr>
+              <w:fldChar w:fldCharType="separate"/>
+            </w:r>
+            <w:r>
+              <w:rPr>
+                <w:rFonts w:ascii="Times New Roman" w:hAnsi="Times New Roman"/>
+                <w:noProof/>
+                <w:webHidden/>
+                <w:sz w:val="26"/>
+                <w:szCs w:val="26"/>
+              </w:rPr>
+              <w:t>39</w:t>
+            </w:r>
+            <w:r>
+              <w:rPr>
+                <w:rFonts w:ascii="Times New Roman" w:hAnsi="Times New Roman"/>
+                <w:noProof/>
+                <w:webHidden/>
+                <w:sz w:val="26"/>
+                <w:szCs w:val="26"/>
+              </w:rPr>
+              <w:fldChar w:fldCharType="end"/>
+            </w:r>
+          </w:hyperlink>
+        </w:p>
+        <w:p>
+          <w:pPr>
+            <w:pStyle w:val="TOC1"/>
+            <w:tabs>
+              <w:tab w:val="right" w:leader="dot" w:pos="9395"/>
+            </w:tabs>
+            <w:rPr>
+              <w:rFonts w:cstheme="minorBidi"/>
+              <w:noProof/>
+            </w:rPr>
+          </w:pPr>
+          <w:hyperlink w:anchor="_Toc61125830" w:history="1">
+            <w:r>
+              <w:rPr>
+                <w:rStyle w:val="Hyperlink"/>
+                <w:rFonts w:ascii="Times New Roman" w:hAnsi="Times New Roman"/>
+                <w:b/>
+                <w:bCs/>
+                <w:noProof/>
+                <w:sz w:val="26"/>
+                <w:szCs w:val="26"/>
+              </w:rPr>
               <w:t>TÀI LIỆU THAM KHẢO</w:t>
             </w:r>
             <w:r>
@@ -4855,7 +4952,7 @@
                 <w:sz w:val="26"/>
                 <w:szCs w:val="26"/>
               </w:rPr>
-              <w:instrText xml:space="preserve"> PAGEREF _Toc60947050 \h </w:instrText>
+              <w:instrText xml:space="preserve"> PAGEREF _Toc61125830 \h </w:instrText>
             </w:r>
             <w:r>
               <w:rPr>
@@ -4884,7 +4981,7 @@
                 <w:sz w:val="26"/>
                 <w:szCs w:val="26"/>
               </w:rPr>
-              <w:t>39</w:t>
+              <w:t>40</w:t>
             </w:r>
             <w:r>
               <w:rPr>
@@ -5408,7 +5505,8 @@
         </w:rPr>
         <w:br w:type="page"/>
       </w:r>
-      <w:bookmarkStart w:id="0" w:name="_Toc60947029"/>
+      <w:bookmarkStart w:id="0" w:name="_GoBack"/>
+      <w:bookmarkEnd w:id="0"/>
     </w:p>
     <w:p>
       <w:pPr>
@@ -5424,6 +5522,7 @@
           <w:szCs w:val="32"/>
         </w:rPr>
       </w:pPr>
+      <w:bookmarkStart w:id="1" w:name="_Toc61125808"/>
       <w:r>
         <w:rPr>
           <w:rFonts w:ascii="Times New Roman" w:hAnsi="Times New Roman" w:cs="Times New Roman"/>
@@ -5447,7 +5546,7 @@
         </w:rPr>
         <w:t>ỔNG QUAN</w:t>
       </w:r>
-      <w:bookmarkEnd w:id="0"/>
+      <w:bookmarkEnd w:id="1"/>
     </w:p>
     <w:p>
       <w:pPr>
@@ -5468,7 +5567,7 @@
           <w:szCs w:val="28"/>
         </w:rPr>
       </w:pPr>
-      <w:bookmarkStart w:id="1" w:name="_Toc60947030"/>
+      <w:bookmarkStart w:id="2" w:name="_Toc61125809"/>
       <w:r>
         <w:rPr>
           <w:rFonts w:ascii="Times New Roman" w:hAnsi="Times New Roman" w:cs="Times New Roman"/>
@@ -5479,7 +5578,7 @@
         </w:rPr>
         <w:t>Khái quái</w:t>
       </w:r>
-      <w:bookmarkEnd w:id="1"/>
+      <w:bookmarkEnd w:id="2"/>
     </w:p>
     <w:p>
       <w:pPr>
@@ -5645,7 +5744,7 @@
           <w:szCs w:val="28"/>
         </w:rPr>
       </w:pPr>
-      <w:bookmarkStart w:id="2" w:name="_Toc60947031"/>
+      <w:bookmarkStart w:id="3" w:name="_Toc61125810"/>
       <w:r>
         <w:rPr>
           <w:rFonts w:ascii="Times New Roman" w:hAnsi="Times New Roman" w:cs="Times New Roman"/>
@@ -5656,7 +5755,7 @@
         </w:rPr>
         <w:t>Lịch Sử</w:t>
       </w:r>
-      <w:bookmarkEnd w:id="2"/>
+      <w:bookmarkEnd w:id="3"/>
     </w:p>
     <w:p>
       <w:pPr>
@@ -5710,7 +5809,7 @@
           <w:szCs w:val="28"/>
         </w:rPr>
       </w:pPr>
-      <w:bookmarkStart w:id="3" w:name="_Toc60947032"/>
+      <w:bookmarkStart w:id="4" w:name="_Toc61125811"/>
       <w:r>
         <w:rPr>
           <w:rFonts w:ascii="Times New Roman" w:hAnsi="Times New Roman" w:cs="Times New Roman"/>
@@ -5721,7 +5820,7 @@
         </w:rPr>
         <w:t>Tính Năng</w:t>
       </w:r>
-      <w:bookmarkEnd w:id="3"/>
+      <w:bookmarkEnd w:id="4"/>
     </w:p>
     <w:p>
       <w:pPr>
@@ -6977,7 +7076,7 @@
           <w:szCs w:val="28"/>
         </w:rPr>
       </w:pPr>
-      <w:bookmarkStart w:id="4" w:name="_Toc60947033"/>
+      <w:bookmarkStart w:id="5" w:name="_Toc61125812"/>
       <w:r>
         <w:rPr>
           <w:rFonts w:ascii="Times New Roman" w:hAnsi="Times New Roman" w:cs="Times New Roman"/>
@@ -6988,7 +7087,7 @@
         </w:rPr>
         <w:t>So Sánh Giữa Bitbucket Và Github</w:t>
       </w:r>
-      <w:bookmarkEnd w:id="4"/>
+      <w:bookmarkEnd w:id="5"/>
     </w:p>
     <w:tbl>
       <w:tblPr>
@@ -7953,8 +8052,6 @@
           <w:szCs w:val="28"/>
         </w:rPr>
       </w:pPr>
-      <w:bookmarkStart w:id="5" w:name="_GoBack"/>
-      <w:bookmarkEnd w:id="5"/>
     </w:p>
     <w:p>
       <w:pPr>
@@ -8013,7 +8110,7 @@
           <w:szCs w:val="32"/>
         </w:rPr>
       </w:pPr>
-      <w:bookmarkStart w:id="6" w:name="_Toc60947034"/>
+      <w:bookmarkStart w:id="6" w:name="_Toc61125813"/>
       <w:r>
         <w:rPr>
           <w:rFonts w:ascii="Times New Roman" w:hAnsi="Times New Roman" w:cs="Times New Roman"/>
@@ -8045,7 +8142,7 @@
           <w:szCs w:val="28"/>
         </w:rPr>
       </w:pPr>
-      <w:bookmarkStart w:id="7" w:name="_Toc60947035"/>
+      <w:bookmarkStart w:id="7" w:name="_Toc61125814"/>
       <w:r>
         <w:rPr>
           <w:rFonts w:ascii="Times New Roman" w:hAnsi="Times New Roman" w:cs="Times New Roman"/>
@@ -8740,7 +8837,7 @@
           <w:szCs w:val="28"/>
         </w:rPr>
       </w:pPr>
-      <w:bookmarkStart w:id="8" w:name="_Toc60947036"/>
+      <w:bookmarkStart w:id="8" w:name="_Toc61125815"/>
       <w:r>
         <w:rPr>
           <w:rFonts w:ascii="Times New Roman" w:hAnsi="Times New Roman" w:cs="Times New Roman"/>
@@ -9323,7 +9420,7 @@
           <w:szCs w:val="28"/>
         </w:rPr>
       </w:pPr>
-      <w:bookmarkStart w:id="9" w:name="_Toc60947037"/>
+      <w:bookmarkStart w:id="9" w:name="_Toc61125816"/>
       <w:r>
         <w:rPr>
           <w:rFonts w:ascii="Times New Roman" w:hAnsi="Times New Roman" w:cs="Times New Roman"/>
@@ -9627,7 +9724,7 @@
           <w:szCs w:val="28"/>
         </w:rPr>
       </w:pPr>
-      <w:bookmarkStart w:id="10" w:name="_Toc60947038"/>
+      <w:bookmarkStart w:id="10" w:name="_Toc61125817"/>
       <w:r>
         <w:rPr>
           <w:rFonts w:ascii="Times New Roman" w:hAnsi="Times New Roman" w:cs="Times New Roman"/>
@@ -10187,7 +10284,7 @@
           <w:szCs w:val="28"/>
         </w:rPr>
       </w:pPr>
-      <w:bookmarkStart w:id="11" w:name="_Toc60947039"/>
+      <w:bookmarkStart w:id="11" w:name="_Toc61125818"/>
       <w:r>
         <w:rPr>
           <w:rFonts w:ascii="Times New Roman" w:hAnsi="Times New Roman" w:cs="Times New Roman"/>
@@ -10701,7 +10798,7 @@
           <w:szCs w:val="28"/>
         </w:rPr>
       </w:pPr>
-      <w:bookmarkStart w:id="12" w:name="_Toc60947040"/>
+      <w:bookmarkStart w:id="12" w:name="_Toc61125819"/>
       <w:r>
         <w:rPr>
           <w:rFonts w:ascii="Times New Roman" w:hAnsi="Times New Roman" w:cs="Times New Roman"/>
@@ -11087,7 +11184,7 @@
           <w:szCs w:val="28"/>
         </w:rPr>
       </w:pPr>
-      <w:bookmarkStart w:id="13" w:name="_Toc60947041"/>
+      <w:bookmarkStart w:id="13" w:name="_Toc61125820"/>
       <w:r>
         <w:rPr>
           <w:rFonts w:ascii="Times New Roman" w:hAnsi="Times New Roman" w:cs="Times New Roman"/>
@@ -11359,7 +11456,7 @@
           <w:szCs w:val="28"/>
         </w:rPr>
       </w:pPr>
-      <w:bookmarkStart w:id="14" w:name="_Toc60947042"/>
+      <w:bookmarkStart w:id="14" w:name="_Toc61125821"/>
       <w:r>
         <w:rPr>
           <w:rFonts w:ascii="Times New Roman" w:hAnsi="Times New Roman" w:cs="Times New Roman"/>
@@ -11646,7 +11743,7 @@
           <w:szCs w:val="28"/>
         </w:rPr>
       </w:pPr>
-      <w:bookmarkStart w:id="15" w:name="_Toc60947043"/>
+      <w:bookmarkStart w:id="15" w:name="_Toc61125822"/>
       <w:r>
         <w:rPr>
           <w:rFonts w:ascii="Times New Roman" w:hAnsi="Times New Roman" w:cs="Times New Roman"/>
@@ -12129,7 +12226,7 @@
           <w:szCs w:val="28"/>
         </w:rPr>
       </w:pPr>
-      <w:bookmarkStart w:id="16" w:name="_Toc60947044"/>
+      <w:bookmarkStart w:id="16" w:name="_Toc61125823"/>
       <w:r>
         <w:rPr>
           <w:rFonts w:ascii="Times New Roman" w:hAnsi="Times New Roman" w:cs="Times New Roman"/>
@@ -13078,7 +13175,7 @@
           <w:szCs w:val="28"/>
         </w:rPr>
       </w:pPr>
-      <w:bookmarkStart w:id="17" w:name="_Toc60947045"/>
+      <w:bookmarkStart w:id="17" w:name="_Toc61125824"/>
       <w:r>
         <w:rPr>
           <w:rFonts w:ascii="Times New Roman" w:hAnsi="Times New Roman" w:cs="Times New Roman"/>
@@ -13502,7 +13599,7 @@
           <w:szCs w:val="28"/>
         </w:rPr>
       </w:pPr>
-      <w:bookmarkStart w:id="18" w:name="_Toc60947046"/>
+      <w:bookmarkStart w:id="18" w:name="_Toc61125825"/>
       <w:r>
         <w:rPr>
           <w:rFonts w:ascii="Times New Roman" w:hAnsi="Times New Roman" w:cs="Times New Roman"/>
@@ -13920,7 +14017,7 @@
           <w:szCs w:val="28"/>
         </w:rPr>
       </w:pPr>
-      <w:bookmarkStart w:id="19" w:name="_Toc60947047"/>
+      <w:bookmarkStart w:id="19" w:name="_Toc61125826"/>
       <w:r>
         <w:rPr>
           <w:rFonts w:ascii="Times New Roman" w:hAnsi="Times New Roman" w:cs="Times New Roman"/>
@@ -14237,7 +14334,7 @@
           <w:szCs w:val="28"/>
         </w:rPr>
       </w:pPr>
-      <w:bookmarkStart w:id="20" w:name="_Toc60947048"/>
+      <w:bookmarkStart w:id="20" w:name="_Toc61125827"/>
       <w:r>
         <w:rPr>
           <w:rFonts w:ascii="Times New Roman" w:hAnsi="Times New Roman" w:cs="Times New Roman"/>
@@ -14978,7 +15075,7 @@
           <w:szCs w:val="32"/>
         </w:rPr>
       </w:pPr>
-      <w:bookmarkStart w:id="21" w:name="_Toc60947049"/>
+      <w:bookmarkStart w:id="21" w:name="_Toc61125828"/>
       <w:r>
         <w:rPr>
           <w:rFonts w:ascii="Times New Roman" w:hAnsi="Times New Roman" w:cs="Times New Roman"/>
@@ -15316,6 +15413,343 @@
     </w:p>
     <w:p>
       <w:pPr>
+        <w:pStyle w:val="ListParagraph"/>
+        <w:ind w:left="284" w:right="49" w:hanging="284"/>
+        <w:jc w:val="center"/>
+        <w:outlineLvl w:val="0"/>
+        <w:rPr>
+          <w:rFonts w:ascii="Times New Roman" w:hAnsi="Times New Roman" w:cs="Times New Roman"/>
+          <w:b/>
+          <w:bCs/>
+          <w:color w:val="000000" w:themeColor="text1"/>
+          <w:sz w:val="32"/>
+          <w:szCs w:val="32"/>
+        </w:rPr>
+      </w:pPr>
+      <w:bookmarkStart w:id="22" w:name="_Toc61125829"/>
+      <w:r>
+        <w:rPr>
+          <w:rFonts w:ascii="Times New Roman" w:hAnsi="Times New Roman" w:cs="Times New Roman"/>
+          <w:b/>
+          <w:bCs/>
+          <w:color w:val="000000" w:themeColor="text1"/>
+          <w:sz w:val="32"/>
+          <w:szCs w:val="32"/>
+        </w:rPr>
+        <w:lastRenderedPageBreak/>
+        <w:t>Lịch Sử Commit Github</w:t>
+      </w:r>
+      <w:bookmarkEnd w:id="22"/>
+    </w:p>
+    <w:p>
+      <w:pPr>
+        <w:pStyle w:val="ListParagraph"/>
+        <w:ind w:left="284" w:hanging="284"/>
+        <w:rPr>
+          <w:rFonts w:ascii="Times New Roman" w:hAnsi="Times New Roman" w:cs="Times New Roman"/>
+          <w:b/>
+          <w:bCs/>
+          <w:color w:val="000000" w:themeColor="text1"/>
+          <w:sz w:val="32"/>
+          <w:szCs w:val="32"/>
+        </w:rPr>
+      </w:pPr>
+      <w:r>
+        <w:rPr>
+          <w:noProof/>
+        </w:rPr>
+        <w:drawing>
+          <wp:inline distT="0" distB="0" distL="0" distR="0" wp14:anchorId="7AB7082B" wp14:editId="22EB04E2">
+            <wp:extent cx="5943600" cy="1400175"/>
+            <wp:effectExtent l="0" t="0" r="0" b="9525"/>
+            <wp:docPr id="5" name="Picture 5"/>
+            <wp:cNvGraphicFramePr>
+              <a:graphicFrameLocks xmlns:a="http://schemas.openxmlformats.org/drawingml/2006/main" noChangeAspect="1"/>
+            </wp:cNvGraphicFramePr>
+            <a:graphic xmlns:a="http://schemas.openxmlformats.org/drawingml/2006/main">
+              <a:graphicData uri="http://schemas.openxmlformats.org/drawingml/2006/picture">
+                <pic:pic xmlns:pic="http://schemas.openxmlformats.org/drawingml/2006/picture">
+                  <pic:nvPicPr>
+                    <pic:cNvPr id="0" name="Picture 4"/>
+                    <pic:cNvPicPr>
+                      <a:picLocks noChangeAspect="1" noChangeArrowheads="1"/>
+                    </pic:cNvPicPr>
+                  </pic:nvPicPr>
+                  <pic:blipFill>
+                    <a:blip r:embed="rId78">
+                      <a:extLst>
+                        <a:ext uri="{28A0092B-C50C-407E-A947-70E740481C1C}">
+                          <a14:useLocalDpi xmlns:a14="http://schemas.microsoft.com/office/drawing/2010/main" val="0"/>
+                        </a:ext>
+                      </a:extLst>
+                    </a:blip>
+                    <a:srcRect/>
+                    <a:stretch>
+                      <a:fillRect/>
+                    </a:stretch>
+                  </pic:blipFill>
+                  <pic:spPr bwMode="auto">
+                    <a:xfrm>
+                      <a:off x="0" y="0"/>
+                      <a:ext cx="5943600" cy="1400175"/>
+                    </a:xfrm>
+                    <a:prstGeom prst="rect">
+                      <a:avLst/>
+                    </a:prstGeom>
+                    <a:noFill/>
+                    <a:ln>
+                      <a:noFill/>
+                    </a:ln>
+                  </pic:spPr>
+                </pic:pic>
+              </a:graphicData>
+            </a:graphic>
+          </wp:inline>
+        </w:drawing>
+      </w:r>
+    </w:p>
+    <w:p>
+      <w:pPr>
+        <w:pStyle w:val="ListParagraph"/>
+        <w:ind w:left="284" w:hanging="284"/>
+        <w:rPr>
+          <w:rFonts w:ascii="Times New Roman" w:hAnsi="Times New Roman" w:cs="Times New Roman"/>
+          <w:b/>
+          <w:bCs/>
+          <w:color w:val="000000" w:themeColor="text1"/>
+          <w:sz w:val="32"/>
+          <w:szCs w:val="32"/>
+        </w:rPr>
+      </w:pPr>
+      <w:r>
+        <w:rPr>
+          <w:noProof/>
+        </w:rPr>
+        <w:drawing>
+          <wp:inline distT="0" distB="0" distL="0" distR="0" wp14:anchorId="5AC157CD" wp14:editId="4018F710">
+            <wp:extent cx="5943600" cy="3067050"/>
+            <wp:effectExtent l="0" t="0" r="0" b="0"/>
+            <wp:docPr id="4" name="Picture 4"/>
+            <wp:cNvGraphicFramePr>
+              <a:graphicFrameLocks xmlns:a="http://schemas.openxmlformats.org/drawingml/2006/main" noChangeAspect="1"/>
+            </wp:cNvGraphicFramePr>
+            <a:graphic xmlns:a="http://schemas.openxmlformats.org/drawingml/2006/main">
+              <a:graphicData uri="http://schemas.openxmlformats.org/drawingml/2006/picture">
+                <pic:pic xmlns:pic="http://schemas.openxmlformats.org/drawingml/2006/picture">
+                  <pic:nvPicPr>
+                    <pic:cNvPr id="0" name="Picture 3"/>
+                    <pic:cNvPicPr>
+                      <a:picLocks noChangeAspect="1" noChangeArrowheads="1"/>
+                    </pic:cNvPicPr>
+                  </pic:nvPicPr>
+                  <pic:blipFill>
+                    <a:blip r:embed="rId79">
+                      <a:extLst>
+                        <a:ext uri="{28A0092B-C50C-407E-A947-70E740481C1C}">
+                          <a14:useLocalDpi xmlns:a14="http://schemas.microsoft.com/office/drawing/2010/main" val="0"/>
+                        </a:ext>
+                      </a:extLst>
+                    </a:blip>
+                    <a:srcRect/>
+                    <a:stretch>
+                      <a:fillRect/>
+                    </a:stretch>
+                  </pic:blipFill>
+                  <pic:spPr bwMode="auto">
+                    <a:xfrm>
+                      <a:off x="0" y="0"/>
+                      <a:ext cx="5943600" cy="3067050"/>
+                    </a:xfrm>
+                    <a:prstGeom prst="rect">
+                      <a:avLst/>
+                    </a:prstGeom>
+                    <a:noFill/>
+                    <a:ln>
+                      <a:noFill/>
+                    </a:ln>
+                  </pic:spPr>
+                </pic:pic>
+              </a:graphicData>
+            </a:graphic>
+          </wp:inline>
+        </w:drawing>
+      </w:r>
+    </w:p>
+    <w:p>
+      <w:pPr>
+        <w:pStyle w:val="ListParagraph"/>
+        <w:ind w:left="284" w:hanging="284"/>
+        <w:rPr>
+          <w:rFonts w:ascii="Times New Roman" w:hAnsi="Times New Roman" w:cs="Times New Roman"/>
+          <w:b/>
+          <w:bCs/>
+          <w:color w:val="000000" w:themeColor="text1"/>
+          <w:sz w:val="32"/>
+          <w:szCs w:val="32"/>
+        </w:rPr>
+      </w:pPr>
+      <w:r>
+        <w:rPr>
+          <w:noProof/>
+        </w:rPr>
+        <w:drawing>
+          <wp:inline distT="0" distB="0" distL="0" distR="0" wp14:anchorId="46523FE5" wp14:editId="391804F0">
+            <wp:extent cx="5934075" cy="1076325"/>
+            <wp:effectExtent l="0" t="0" r="9525" b="9525"/>
+            <wp:docPr id="3" name="Picture 3"/>
+            <wp:cNvGraphicFramePr>
+              <a:graphicFrameLocks xmlns:a="http://schemas.openxmlformats.org/drawingml/2006/main" noChangeAspect="1"/>
+            </wp:cNvGraphicFramePr>
+            <a:graphic xmlns:a="http://schemas.openxmlformats.org/drawingml/2006/main">
+              <a:graphicData uri="http://schemas.openxmlformats.org/drawingml/2006/picture">
+                <pic:pic xmlns:pic="http://schemas.openxmlformats.org/drawingml/2006/picture">
+                  <pic:nvPicPr>
+                    <pic:cNvPr id="0" name="Picture 2"/>
+                    <pic:cNvPicPr>
+                      <a:picLocks noChangeAspect="1" noChangeArrowheads="1"/>
+                    </pic:cNvPicPr>
+                  </pic:nvPicPr>
+                  <pic:blipFill>
+                    <a:blip r:embed="rId80">
+                      <a:extLst>
+                        <a:ext uri="{28A0092B-C50C-407E-A947-70E740481C1C}">
+                          <a14:useLocalDpi xmlns:a14="http://schemas.microsoft.com/office/drawing/2010/main" val="0"/>
+                        </a:ext>
+                      </a:extLst>
+                    </a:blip>
+                    <a:srcRect/>
+                    <a:stretch>
+                      <a:fillRect/>
+                    </a:stretch>
+                  </pic:blipFill>
+                  <pic:spPr bwMode="auto">
+                    <a:xfrm>
+                      <a:off x="0" y="0"/>
+                      <a:ext cx="5934075" cy="1076325"/>
+                    </a:xfrm>
+                    <a:prstGeom prst="rect">
+                      <a:avLst/>
+                    </a:prstGeom>
+                    <a:noFill/>
+                    <a:ln>
+                      <a:noFill/>
+                    </a:ln>
+                  </pic:spPr>
+                </pic:pic>
+              </a:graphicData>
+            </a:graphic>
+          </wp:inline>
+        </w:drawing>
+      </w:r>
+    </w:p>
+    <w:p>
+      <w:pPr>
+        <w:pStyle w:val="ListParagraph"/>
+        <w:ind w:left="284" w:hanging="284"/>
+        <w:rPr>
+          <w:rFonts w:ascii="Times New Roman" w:hAnsi="Times New Roman" w:cs="Times New Roman"/>
+          <w:b/>
+          <w:bCs/>
+          <w:color w:val="000000" w:themeColor="text1"/>
+          <w:sz w:val="32"/>
+          <w:szCs w:val="32"/>
+        </w:rPr>
+      </w:pPr>
+      <w:r>
+        <w:rPr>
+          <w:noProof/>
+        </w:rPr>
+        <w:drawing>
+          <wp:inline distT="0" distB="0" distL="0" distR="0" wp14:anchorId="5C6A07A9" wp14:editId="34F7B28A">
+            <wp:extent cx="5953125" cy="1066800"/>
+            <wp:effectExtent l="0" t="0" r="9525" b="0"/>
+            <wp:docPr id="1" name="Picture 1"/>
+            <wp:cNvGraphicFramePr>
+              <a:graphicFrameLocks xmlns:a="http://schemas.openxmlformats.org/drawingml/2006/main" noChangeAspect="1"/>
+            </wp:cNvGraphicFramePr>
+            <a:graphic xmlns:a="http://schemas.openxmlformats.org/drawingml/2006/main">
+              <a:graphicData uri="http://schemas.openxmlformats.org/drawingml/2006/picture">
+                <pic:pic xmlns:pic="http://schemas.openxmlformats.org/drawingml/2006/picture">
+                  <pic:nvPicPr>
+                    <pic:cNvPr id="0" name="Picture 1"/>
+                    <pic:cNvPicPr>
+                      <a:picLocks noChangeAspect="1" noChangeArrowheads="1"/>
+                    </pic:cNvPicPr>
+                  </pic:nvPicPr>
+                  <pic:blipFill>
+                    <a:blip r:embed="rId81">
+                      <a:extLst>
+                        <a:ext uri="{28A0092B-C50C-407E-A947-70E740481C1C}">
+                          <a14:useLocalDpi xmlns:a14="http://schemas.microsoft.com/office/drawing/2010/main" val="0"/>
+                        </a:ext>
+                      </a:extLst>
+                    </a:blip>
+                    <a:srcRect/>
+                    <a:stretch>
+                      <a:fillRect/>
+                    </a:stretch>
+                  </pic:blipFill>
+                  <pic:spPr bwMode="auto">
+                    <a:xfrm>
+                      <a:off x="0" y="0"/>
+                      <a:ext cx="5953125" cy="1066800"/>
+                    </a:xfrm>
+                    <a:prstGeom prst="rect">
+                      <a:avLst/>
+                    </a:prstGeom>
+                    <a:noFill/>
+                    <a:ln>
+                      <a:noFill/>
+                    </a:ln>
+                  </pic:spPr>
+                </pic:pic>
+              </a:graphicData>
+            </a:graphic>
+          </wp:inline>
+        </w:drawing>
+      </w:r>
+    </w:p>
+    <w:p>
+      <w:pPr>
+        <w:ind w:left="0" w:firstLine="0"/>
+        <w:rPr>
+          <w:rFonts w:ascii="Times New Roman" w:hAnsi="Times New Roman" w:cs="Times New Roman"/>
+          <w:b/>
+          <w:bCs/>
+          <w:color w:val="000000" w:themeColor="text1"/>
+          <w:sz w:val="32"/>
+          <w:szCs w:val="32"/>
+        </w:rPr>
+      </w:pPr>
+    </w:p>
+    <w:p>
+      <w:pPr>
+        <w:ind w:left="0" w:firstLine="0"/>
+        <w:rPr>
+          <w:rFonts w:ascii="Times New Roman" w:hAnsi="Times New Roman" w:cs="Times New Roman"/>
+          <w:b/>
+          <w:bCs/>
+          <w:color w:val="000000" w:themeColor="text1"/>
+          <w:sz w:val="32"/>
+          <w:szCs w:val="32"/>
+        </w:rPr>
+      </w:pPr>
+    </w:p>
+    <w:p>
+      <w:pPr>
+        <w:ind w:left="0" w:firstLine="0"/>
+        <w:rPr>
+          <w:rFonts w:ascii="Times New Roman" w:hAnsi="Times New Roman" w:cs="Times New Roman"/>
+          <w:b/>
+          <w:bCs/>
+          <w:color w:val="000000" w:themeColor="text1"/>
+          <w:sz w:val="32"/>
+          <w:szCs w:val="32"/>
+        </w:rPr>
+      </w:pPr>
+    </w:p>
+    <w:p>
+      <w:pPr>
         <w:ind w:left="0" w:firstLine="0"/>
         <w:jc w:val="center"/>
         <w:outlineLvl w:val="0"/>
@@ -15328,7 +15762,7 @@
           <w:szCs w:val="28"/>
         </w:rPr>
       </w:pPr>
-      <w:bookmarkStart w:id="22" w:name="_Toc60947050"/>
+      <w:bookmarkStart w:id="23" w:name="_Toc61125830"/>
       <w:r>
         <w:rPr>
           <w:rFonts w:ascii="Times New Roman" w:hAnsi="Times New Roman" w:cs="Times New Roman"/>
@@ -15341,7 +15775,7 @@
         <w:lastRenderedPageBreak/>
         <w:t>TÀI LIỆU THAM KHẢO</w:t>
       </w:r>
-      <w:bookmarkEnd w:id="22"/>
+      <w:bookmarkEnd w:id="23"/>
     </w:p>
     <w:p>
       <w:pPr>
@@ -15366,7 +15800,7 @@
           <w:szCs w:val="26"/>
         </w:rPr>
       </w:pPr>
-      <w:hyperlink r:id="rId78" w:history="1">
+      <w:hyperlink r:id="rId82" w:history="1">
         <w:r>
           <w:rPr>
             <w:rStyle w:val="Hyperlink"/>
@@ -15387,7 +15821,7 @@
           <w:szCs w:val="26"/>
         </w:rPr>
       </w:pPr>
-      <w:hyperlink r:id="rId79" w:history="1">
+      <w:hyperlink r:id="rId83" w:history="1">
         <w:r>
           <w:rPr>
             <w:rStyle w:val="Hyperlink"/>
@@ -15408,7 +15842,7 @@
           <w:szCs w:val="26"/>
         </w:rPr>
       </w:pPr>
-      <w:hyperlink r:id="rId80" w:history="1">
+      <w:hyperlink r:id="rId84" w:history="1">
         <w:r>
           <w:rPr>
             <w:rStyle w:val="Hyperlink"/>
@@ -15429,7 +15863,7 @@
           <w:szCs w:val="26"/>
         </w:rPr>
       </w:pPr>
-      <w:hyperlink r:id="rId81" w:history="1">
+      <w:hyperlink r:id="rId85" w:history="1">
         <w:r>
           <w:rPr>
             <w:rStyle w:val="Hyperlink"/>
@@ -15453,7 +15887,7 @@
           <w:szCs w:val="26"/>
         </w:rPr>
       </w:pPr>
-      <w:hyperlink r:id="rId82" w:history="1">
+      <w:hyperlink r:id="rId86" w:history="1">
         <w:r>
           <w:rPr>
             <w:rStyle w:val="Hyperlink"/>
@@ -18186,7 +18620,7 @@
 </file>
 
 <file path=customXml/itemProps1.xml><?xml version="1.0" encoding="utf-8"?>
-<ds:datastoreItem xmlns:ds="http://schemas.openxmlformats.org/officeDocument/2006/customXml" ds:itemID="{E88B10C8-856F-46F1-A2D6-7F2E640CA989}">
+<ds:datastoreItem xmlns:ds="http://schemas.openxmlformats.org/officeDocument/2006/customXml" ds:itemID="{33711B6E-27CD-4BED-B500-F49305EA906E}">
   <ds:schemaRefs>
     <ds:schemaRef ds:uri="http://schemas.openxmlformats.org/officeDocument/2006/bibliography"/>
   </ds:schemaRefs>

</xml_diff>